<commit_message>
correction to misclassified observation
</commit_message>
<xml_diff>
--- a/names_suggested.docx
+++ b/names_suggested.docx
@@ -1590,7 +1590,7 @@
                 <w:sz w:val="18"/>
                 <w:szCs w:val="18"/>
               </w:rPr>
-              <w:t>other</w:t>
+              <w:t>unclassified</w:t>
             </w:r>
           </w:p>
         </w:tc>
@@ -2184,7 +2184,7 @@
   <w:abstractNum w:abstractNumId="0" w15:restartNumberingAfterBreak="0">
     <w:nsid w:val="170CD2DE"/>
     <w:multiLevelType w:val="multilevel"/>
-    <w:tmpl w:val="83528118"/>
+    <w:tmpl w:val="2926F73C"/>
     <w:lvl w:ilvl="0">
       <w:numFmt w:val="bullet"/>
       <w:lvlText w:val=" "/>
@@ -2288,7 +2288,7 @@
   <w:abstractNum w:abstractNumId="1" w15:restartNumberingAfterBreak="0">
     <w:nsid w:val="2C1AE401"/>
     <w:multiLevelType w:val="multilevel"/>
-    <w:tmpl w:val="0DCE18FC"/>
+    <w:tmpl w:val="3990AEA2"/>
     <w:lvl w:ilvl="0">
       <w:numFmt w:val="bullet"/>
       <w:lvlText w:val=" "/>
@@ -3504,46 +3504,6 @@
       <w:shd w:val="clear" w:color="auto" w:fill="F8F8F8"/>
     </w:rPr>
   </w:style>
-  <w:style w:type="paragraph" w:styleId="Header">
-    <w:name w:val="header"/>
-    <w:basedOn w:val="Normal"/>
-    <w:link w:val="HeaderChar"/>
-    <w:unhideWhenUsed/>
-    <w:rsid w:val="00470076"/>
-    <w:pPr>
-      <w:tabs>
-        <w:tab w:val="center" w:pos="4513"/>
-        <w:tab w:val="right" w:pos="9026"/>
-      </w:tabs>
-      <w:spacing w:after="0"/>
-    </w:pPr>
-  </w:style>
-  <w:style w:type="character" w:customStyle="1" w:styleId="HeaderChar">
-    <w:name w:val="Header Char"/>
-    <w:basedOn w:val="DefaultParagraphFont"/>
-    <w:link w:val="Header"/>
-    <w:rsid w:val="00470076"/>
-  </w:style>
-  <w:style w:type="paragraph" w:styleId="Footer">
-    <w:name w:val="footer"/>
-    <w:basedOn w:val="Normal"/>
-    <w:link w:val="FooterChar"/>
-    <w:unhideWhenUsed/>
-    <w:rsid w:val="00470076"/>
-    <w:pPr>
-      <w:tabs>
-        <w:tab w:val="center" w:pos="4513"/>
-        <w:tab w:val="right" w:pos="9026"/>
-      </w:tabs>
-      <w:spacing w:after="0"/>
-    </w:pPr>
-  </w:style>
-  <w:style w:type="character" w:customStyle="1" w:styleId="FooterChar">
-    <w:name w:val="Footer Char"/>
-    <w:basedOn w:val="DefaultParagraphFont"/>
-    <w:link w:val="Footer"/>
-    <w:rsid w:val="00470076"/>
-  </w:style>
 </w:styles>
 </file>
 

</xml_diff>

<commit_message>
added fig for name category frequencies
</commit_message>
<xml_diff>
--- a/names_suggested.docx
+++ b/names_suggested.docx
@@ -41,6 +41,8 @@
         <w:pStyle w:val="Heading2"/>
       </w:pPr>
       <w:bookmarkStart w:id="1" w:name="method"/>
+      <w:bookmarkStart w:id="2" w:name="_GoBack"/>
+      <w:bookmarkEnd w:id="2"/>
       <w:r>
         <w:t>Method</w:t>
       </w:r>
@@ -61,11 +63,11 @@
       <w:pPr>
         <w:pStyle w:val="Heading2"/>
       </w:pPr>
-      <w:bookmarkStart w:id="2" w:name="results"/>
+      <w:bookmarkStart w:id="3" w:name="results"/>
       <w:r>
         <w:t>Results</w:t>
       </w:r>
-      <w:bookmarkEnd w:id="2"/>
+      <w:bookmarkEnd w:id="3"/>
     </w:p>
     <w:p>
       <w:pPr>
@@ -87,15 +89,11 @@
       <w:pPr>
         <w:pStyle w:val="BodyText"/>
       </w:pPr>
-    </w:p>
-    <w:p>
-      <w:pPr>
-        <w:pStyle w:val="BodyText"/>
-      </w:pPr>
       <w:r>
         <w:rPr>
           <w:b/>
         </w:rPr>
+        <w:lastRenderedPageBreak/>
         <w:t>Supplementary material</w:t>
       </w:r>
     </w:p>
@@ -2123,8 +2121,79 @@
       </w:tr>
     </w:tbl>
     <w:p>
-      <w:bookmarkStart w:id="3" w:name="_GoBack"/>
-      <w:bookmarkEnd w:id="3"/>
+      <w:pPr>
+        <w:pStyle w:val="BodyText"/>
+      </w:pPr>
+      <w:r>
+        <w:t xml:space="preserve">   </w:t>
+      </w:r>
+      <w:r>
+        <w:rPr>
+          <w:b/>
+        </w:rPr>
+        <w:t>Figure for inclusion</w:t>
+      </w:r>
+    </w:p>
+    <w:p>
+      <w:pPr>
+        <w:pStyle w:val="CaptionedFigure"/>
+      </w:pPr>
+      <w:r>
+        <w:rPr>
+          <w:noProof/>
+          <w:lang w:val="en-GB" w:eastAsia="en-GB"/>
+        </w:rPr>
+        <w:lastRenderedPageBreak/>
+        <w:drawing>
+          <wp:inline distT="0" distB="0" distL="0" distR="0">
+            <wp:extent cx="4620126" cy="3696101"/>
+            <wp:effectExtent l="0" t="0" r="0" b="0"/>
+            <wp:docPr id="1" name="Picture" descr="Frequency of categories for suggested App names"/>
+            <wp:cNvGraphicFramePr/>
+            <a:graphic xmlns:a="http://schemas.openxmlformats.org/drawingml/2006/main">
+              <a:graphicData uri="http://schemas.openxmlformats.org/drawingml/2006/picture">
+                <pic:pic xmlns:pic="http://schemas.openxmlformats.org/drawingml/2006/picture">
+                  <pic:nvPicPr>
+                    <pic:cNvPr id="0" name="Picture" descr="names_suggested_files/figure-docx/categ-fig-1.png"/>
+                    <pic:cNvPicPr>
+                      <a:picLocks noChangeAspect="1" noChangeArrowheads="1"/>
+                    </pic:cNvPicPr>
+                  </pic:nvPicPr>
+                  <pic:blipFill>
+                    <a:blip r:embed="rId7"/>
+                    <a:stretch>
+                      <a:fillRect/>
+                    </a:stretch>
+                  </pic:blipFill>
+                  <pic:spPr bwMode="auto">
+                    <a:xfrm>
+                      <a:off x="0" y="0"/>
+                      <a:ext cx="4620126" cy="3696101"/>
+                    </a:xfrm>
+                    <a:prstGeom prst="rect">
+                      <a:avLst/>
+                    </a:prstGeom>
+                    <a:noFill/>
+                    <a:ln w="9525">
+                      <a:noFill/>
+                      <a:headEnd/>
+                      <a:tailEnd/>
+                    </a:ln>
+                  </pic:spPr>
+                </pic:pic>
+              </a:graphicData>
+            </a:graphic>
+          </wp:inline>
+        </w:drawing>
+      </w:r>
+    </w:p>
+    <w:p>
+      <w:pPr>
+        <w:pStyle w:val="ImageCaption"/>
+      </w:pPr>
+      <w:r>
+        <w:t>Frequency of categories for suggested App names</w:t>
+      </w:r>
     </w:p>
     <w:sectPr>
       <w:pgSz w:w="12240" w:h="15840"/>
@@ -2184,7 +2253,7 @@
   <w:abstractNum w:abstractNumId="0" w15:restartNumberingAfterBreak="0">
     <w:nsid w:val="170CD2DE"/>
     <w:multiLevelType w:val="multilevel"/>
-    <w:tmpl w:val="2926F73C"/>
+    <w:tmpl w:val="C860B5B0"/>
     <w:lvl w:ilvl="0">
       <w:numFmt w:val="bullet"/>
       <w:lvlText w:val=" "/>
@@ -2288,7 +2357,7 @@
   <w:abstractNum w:abstractNumId="1" w15:restartNumberingAfterBreak="0">
     <w:nsid w:val="2C1AE401"/>
     <w:multiLevelType w:val="multilevel"/>
-    <w:tmpl w:val="3990AEA2"/>
+    <w:tmpl w:val="C6A4278C"/>
     <w:lvl w:ilvl="0">
       <w:numFmt w:val="bullet"/>
       <w:lvlText w:val=" "/>

</xml_diff>